<commit_message>
Update מדריך פרויקט Digital Games.docx
</commit_message>
<xml_diff>
--- a/מדריך פרויקט Digital Games.docx
+++ b/מדריך פרויקט Digital Games.docx
@@ -152,14 +152,7 @@
           <w:sz w:val="24"/>
           <w:szCs w:val="24"/>
         </w:rPr>
-        <w:t>\</w:t>
-      </w:r>
-      <w:r>
-        <w:rPr>
-          <w:sz w:val="24"/>
-          <w:szCs w:val="24"/>
-        </w:rPr>
-        <w:t>digital-</w:t>
+        <w:t>\digital-</w:t>
       </w:r>
       <w:proofErr w:type="spellStart"/>
       <w:r>
@@ -974,27 +967,130 @@
         <w:rPr>
           <w:sz w:val="24"/>
           <w:szCs w:val="24"/>
-          <w:rtl/>
-        </w:rPr>
-      </w:pPr>
-    </w:p>
-    <w:p>
-      <w:pPr>
-        <w:rPr>
-          <w:rFonts w:hint="cs"/>
-          <w:sz w:val="24"/>
-          <w:szCs w:val="24"/>
-          <w:rtl/>
-        </w:rPr>
-      </w:pPr>
-      <w:r>
-        <w:rPr>
-          <w:rFonts w:hint="cs"/>
-          <w:sz w:val="24"/>
-          <w:szCs w:val="24"/>
-          <w:rtl/>
-        </w:rPr>
-        <w:t>ניתן לתאם שיעור להסבר נוסף. השיעור מתקיים ב-</w:t>
+        </w:rPr>
+      </w:pPr>
+    </w:p>
+    <w:p>
+      <w:pPr>
+        <w:rPr>
+          <w:b/>
+          <w:bCs/>
+          <w:sz w:val="24"/>
+          <w:szCs w:val="24"/>
+          <w:u w:val="single"/>
+          <w:rtl/>
+        </w:rPr>
+      </w:pPr>
+      <w:r>
+        <w:rPr>
+          <w:rFonts w:hint="cs"/>
+          <w:b/>
+          <w:bCs/>
+          <w:sz w:val="24"/>
+          <w:szCs w:val="24"/>
+          <w:u w:val="single"/>
+          <w:rtl/>
+        </w:rPr>
+        <w:t>להורדת הפרויקט:</w:t>
+      </w:r>
+    </w:p>
+    <w:p>
+      <w:pPr>
+        <w:bidi w:val="0"/>
+        <w:rPr>
+          <w:rFonts w:hint="cs"/>
+          <w:sz w:val="24"/>
+          <w:szCs w:val="24"/>
+          <w:rtl/>
+        </w:rPr>
+      </w:pPr>
+      <w:r>
+        <w:rPr>
+          <w:sz w:val="24"/>
+          <w:szCs w:val="24"/>
+        </w:rPr>
+        <w:t>https://github.com/nissimzarur/digitalGames.git</w:t>
+      </w:r>
+    </w:p>
+    <w:p>
+      <w:pPr>
+        <w:rPr>
+          <w:sz w:val="24"/>
+          <w:szCs w:val="24"/>
+          <w:rtl/>
+        </w:rPr>
+      </w:pPr>
+    </w:p>
+    <w:p>
+      <w:pPr>
+        <w:rPr>
+          <w:sz w:val="24"/>
+          <w:szCs w:val="24"/>
+          <w:rtl/>
+        </w:rPr>
+      </w:pPr>
+    </w:p>
+    <w:p>
+      <w:pPr>
+        <w:rPr>
+          <w:sz w:val="24"/>
+          <w:szCs w:val="24"/>
+          <w:rtl/>
+        </w:rPr>
+      </w:pPr>
+    </w:p>
+    <w:p>
+      <w:pPr>
+        <w:rPr>
+          <w:sz w:val="24"/>
+          <w:szCs w:val="24"/>
+          <w:rtl/>
+        </w:rPr>
+      </w:pPr>
+    </w:p>
+    <w:p>
+      <w:pPr>
+        <w:rPr>
+          <w:sz w:val="24"/>
+          <w:szCs w:val="24"/>
+          <w:rtl/>
+        </w:rPr>
+      </w:pPr>
+      <w:r>
+        <w:rPr>
+          <w:rFonts w:hint="cs"/>
+          <w:sz w:val="24"/>
+          <w:szCs w:val="24"/>
+          <w:rtl/>
+        </w:rPr>
+        <w:t>*</w:t>
+      </w:r>
+      <w:r>
+        <w:rPr>
+          <w:rFonts w:hint="cs"/>
+          <w:sz w:val="24"/>
+          <w:szCs w:val="24"/>
+          <w:rtl/>
+        </w:rPr>
+        <w:t>ניתן לתאם שיעור להסבר נוסף.</w:t>
+      </w:r>
+      <w:r>
+        <w:rPr>
+          <w:rFonts w:hint="cs"/>
+          <w:sz w:val="24"/>
+          <w:szCs w:val="24"/>
+          <w:rtl/>
+        </w:rPr>
+        <w:t xml:space="preserve"> </w:t>
+      </w:r>
+      <w:r>
+        <w:rPr>
+          <w:rFonts w:hint="cs"/>
+          <w:sz w:val="24"/>
+          <w:szCs w:val="24"/>
+          <w:rtl/>
+        </w:rPr>
+        <w:t>השיעור מתקיים ב-</w:t>
       </w:r>
       <w:r>
         <w:rPr>
@@ -1432,6 +1528,118 @@
       </w:pPr>
     </w:lvl>
   </w:abstractNum>
+  <w:abstractNum w:abstractNumId="4" w15:restartNumberingAfterBreak="0">
+    <w:nsid w:val="77F83175"/>
+    <w:multiLevelType w:val="hybridMultilevel"/>
+    <w:tmpl w:val="17FED964"/>
+    <w:lvl w:ilvl="0" w:tplc="97DEC15A">
+      <w:numFmt w:val="bullet"/>
+      <w:lvlText w:val=""/>
+      <w:lvlJc w:val="left"/>
+      <w:pPr>
+        <w:ind w:left="720" w:hanging="360"/>
+      </w:pPr>
+      <w:rPr>
+        <w:rFonts w:ascii="Symbol" w:eastAsiaTheme="minorHAnsi" w:hAnsi="Symbol" w:cstheme="minorBidi" w:hint="default"/>
+      </w:rPr>
+    </w:lvl>
+    <w:lvl w:ilvl="1" w:tplc="04090003" w:tentative="1">
+      <w:start w:val="1"/>
+      <w:numFmt w:val="bullet"/>
+      <w:lvlText w:val="o"/>
+      <w:lvlJc w:val="left"/>
+      <w:pPr>
+        <w:ind w:left="1440" w:hanging="360"/>
+      </w:pPr>
+      <w:rPr>
+        <w:rFonts w:ascii="Courier New" w:hAnsi="Courier New" w:cs="Courier New" w:hint="default"/>
+      </w:rPr>
+    </w:lvl>
+    <w:lvl w:ilvl="2" w:tplc="04090005" w:tentative="1">
+      <w:start w:val="1"/>
+      <w:numFmt w:val="bullet"/>
+      <w:lvlText w:val=""/>
+      <w:lvlJc w:val="left"/>
+      <w:pPr>
+        <w:ind w:left="2160" w:hanging="360"/>
+      </w:pPr>
+      <w:rPr>
+        <w:rFonts w:ascii="Wingdings" w:hAnsi="Wingdings" w:hint="default"/>
+      </w:rPr>
+    </w:lvl>
+    <w:lvl w:ilvl="3" w:tplc="04090001" w:tentative="1">
+      <w:start w:val="1"/>
+      <w:numFmt w:val="bullet"/>
+      <w:lvlText w:val=""/>
+      <w:lvlJc w:val="left"/>
+      <w:pPr>
+        <w:ind w:left="2880" w:hanging="360"/>
+      </w:pPr>
+      <w:rPr>
+        <w:rFonts w:ascii="Symbol" w:hAnsi="Symbol" w:hint="default"/>
+      </w:rPr>
+    </w:lvl>
+    <w:lvl w:ilvl="4" w:tplc="04090003" w:tentative="1">
+      <w:start w:val="1"/>
+      <w:numFmt w:val="bullet"/>
+      <w:lvlText w:val="o"/>
+      <w:lvlJc w:val="left"/>
+      <w:pPr>
+        <w:ind w:left="3600" w:hanging="360"/>
+      </w:pPr>
+      <w:rPr>
+        <w:rFonts w:ascii="Courier New" w:hAnsi="Courier New" w:cs="Courier New" w:hint="default"/>
+      </w:rPr>
+    </w:lvl>
+    <w:lvl w:ilvl="5" w:tplc="04090005" w:tentative="1">
+      <w:start w:val="1"/>
+      <w:numFmt w:val="bullet"/>
+      <w:lvlText w:val=""/>
+      <w:lvlJc w:val="left"/>
+      <w:pPr>
+        <w:ind w:left="4320" w:hanging="360"/>
+      </w:pPr>
+      <w:rPr>
+        <w:rFonts w:ascii="Wingdings" w:hAnsi="Wingdings" w:hint="default"/>
+      </w:rPr>
+    </w:lvl>
+    <w:lvl w:ilvl="6" w:tplc="04090001" w:tentative="1">
+      <w:start w:val="1"/>
+      <w:numFmt w:val="bullet"/>
+      <w:lvlText w:val=""/>
+      <w:lvlJc w:val="left"/>
+      <w:pPr>
+        <w:ind w:left="5040" w:hanging="360"/>
+      </w:pPr>
+      <w:rPr>
+        <w:rFonts w:ascii="Symbol" w:hAnsi="Symbol" w:hint="default"/>
+      </w:rPr>
+    </w:lvl>
+    <w:lvl w:ilvl="7" w:tplc="04090003" w:tentative="1">
+      <w:start w:val="1"/>
+      <w:numFmt w:val="bullet"/>
+      <w:lvlText w:val="o"/>
+      <w:lvlJc w:val="left"/>
+      <w:pPr>
+        <w:ind w:left="5760" w:hanging="360"/>
+      </w:pPr>
+      <w:rPr>
+        <w:rFonts w:ascii="Courier New" w:hAnsi="Courier New" w:cs="Courier New" w:hint="default"/>
+      </w:rPr>
+    </w:lvl>
+    <w:lvl w:ilvl="8" w:tplc="04090005" w:tentative="1">
+      <w:start w:val="1"/>
+      <w:numFmt w:val="bullet"/>
+      <w:lvlText w:val=""/>
+      <w:lvlJc w:val="left"/>
+      <w:pPr>
+        <w:ind w:left="6480" w:hanging="360"/>
+      </w:pPr>
+      <w:rPr>
+        <w:rFonts w:ascii="Wingdings" w:hAnsi="Wingdings" w:hint="default"/>
+      </w:rPr>
+    </w:lvl>
+  </w:abstractNum>
   <w:num w:numId="1">
     <w:abstractNumId w:val="2"/>
   </w:num>
@@ -1443,6 +1651,9 @@
   </w:num>
   <w:num w:numId="4">
     <w:abstractNumId w:val="0"/>
+  </w:num>
+  <w:num w:numId="5">
+    <w:abstractNumId w:val="4"/>
   </w:num>
 </w:numbering>
 </file>

</xml_diff>